<commit_message>
New translations email 5-3 [template] partner email – document verification failed.docx (Spanish)
</commit_message>
<xml_diff>
--- a/public/email/crowdin/translations/es/Email 5-3 [TEMPLATE] Partner email – document verification failed.docx
+++ b/public/email/crowdin/translations/es/Email 5-3 [TEMPLATE] Partner email – document verification failed.docx
@@ -16,14 +16,14 @@
             <w:color w:val="1155cc"/>
             <w:u w:val="single"/>
           </w:rPr>
-          <w:t>English</w:t>
+          <w:t>Inglés</w:t>
         </w:r>
       </w:hyperlink>
       <w:r>
         <w:rPr>
           <w:color w:val="ff0000"/>
         </w:rPr>
-        <w:t xml:space="preserve"> / Portuguese / French / Thai / Vietnamese / Spanish</w:t>
+        <w:t xml:space="preserve"> / Portugués / Francés / Tailandés / Vietnamita / Español</w:t>
       </w:r>
     </w:p>
     <w:p>
@@ -45,7 +45,7 @@
         <w:pStyle w:val="P68B1DB1-Normal2"/>
       </w:pPr>
       <w:r>
-        <w:t>English</w:t>
+        <w:t>Inglés</w:t>
       </w:r>
     </w:p>
     <w:p/>
@@ -93,7 +93,7 @@
               <w:rPr>
                 <w:b w:val="1"/>
               </w:rPr>
-              <w:t>Brief</w:t>
+              <w:t>Breve</w:t>
             </w:r>
             <w:r>
               <w:t>:</w:t>
@@ -105,7 +105,7 @@
               <w:spacing w:line="240" w:lineRule="auto"/>
             </w:pPr>
             <w:r>
-              <w:t xml:space="preserve">An email sent to partners in the target country whose documents failed our verification process. It will be sent via customer.io</w:t>
+              <w:t xml:space="preserve">An email sent to partners in the target country whose documents failed our verification process. Se enviará a través de customer.io</w:t>
             </w:r>
           </w:p>
           <w:p>
@@ -123,7 +123,7 @@
               <w:rPr>
                 <w:b w:val="1"/>
               </w:rPr>
-              <w:t xml:space="preserve">Target audience</w:t>
+              <w:t xml:space="preserve">Público objetivo</w:t>
             </w:r>
             <w:r>
               <w:t>:</w:t>
@@ -173,7 +173,7 @@
         <w:pStyle w:val="P68B1DB1-Normal3"/>
       </w:pPr>
       <w:r>
-        <w:t xml:space="preserve">Uh oh! Your documents couldn’t be verified</w:t>
+        <w:t xml:space="preserve">¡Oh no! Tus documentos no han podido ser verificados</w:t>
       </w:r>
     </w:p>
     <w:p/>
@@ -182,7 +182,7 @@
         <w:spacing w:after="200" w:lineRule="auto"/>
       </w:pPr>
       <w:r>
-        <w:t xml:space="preserve">Hi </w:t>
+        <w:t xml:space="preserve">Hola </w:t>
       </w:r>
       <w:r>
         <w:rPr>
@@ -199,7 +199,7 @@
         <w:spacing w:after="200" w:lineRule="auto"/>
       </w:pPr>
       <w:r>
-        <w:t xml:space="preserve">We regret to inform you that your documents have failed our verification process as we found the following issues with them: </w:t>
+        <w:t xml:space="preserve">Lamentamos informarte de que tus documentos no han superado nuestro proceso de verificación, ya que hemos encontrado los siguientes problemas en ellos: </w:t>
       </w:r>
     </w:p>
     <w:p>
@@ -219,10 +219,10 @@
         <w:rPr>
           <w:b w:val="1"/>
         </w:rPr>
-        <w:t xml:space="preserve">A copy of your vaccination certificate</w:t>
-      </w:r>
-      <w:r>
-        <w:t xml:space="preserve">: Document is unclear</w:t>
+        <w:t xml:space="preserve">Una copia de tu certificado de vacunación</w:t>
+      </w:r>
+      <w:r>
+        <w:t xml:space="preserve">: El documento no está claro</w:t>
       </w:r>
     </w:p>
     <w:p>
@@ -242,7 +242,7 @@
         <w:rPr>
           <w:b w:val="1"/>
         </w:rPr>
-        <w:t xml:space="preserve">[Document 2]</w:t>
+        <w:t xml:space="preserve">[Documento 2]</w:t>
       </w:r>
       <w:r>
         <w:t xml:space="preserve">: [problem]</w:t>
@@ -253,7 +253,7 @@
         <w:spacing w:after="200" w:lineRule="auto"/>
       </w:pPr>
       <w:r>
-        <w:t xml:space="preserve">Please resubmit the documents above by </w:t>
+        <w:t xml:space="preserve">Por favor, vuelve a enviar los documentos mencionados arriba antes del </w:t>
       </w:r>
       <w:r>
         <w:rPr>
@@ -276,7 +276,7 @@
         <w:t>]</w:t>
       </w:r>
       <w:r>
-        <w:t xml:space="preserve"> so we can proceed with the necessary arrangements.</w:t>
+        <w:t xml:space="preserve"> para que podamos proceder con los preparativos necesarios.</w:t>
       </w:r>
     </w:p>
     <w:p>
@@ -285,7 +285,7 @@
       </w:pPr>
       <w:commentRangeStart w:id="0"/>
       <w:r>
-        <w:t xml:space="preserve">If you have any questions, please contact us via </w:t>
+        <w:t xml:space="preserve">Si tienes alguna pregunta, entra en contacto con nosotros por </w:t>
       </w:r>
       <w:hyperlink r:id="rId7">
         <w:r>
@@ -297,7 +297,7 @@
         </w:r>
       </w:hyperlink>
       <w:r>
-        <w:t xml:space="preserve"> or </w:t>
+        <w:t xml:space="preserve"> o </w:t>
       </w:r>
       <w:hyperlink r:id="rId8">
         <w:r>
@@ -317,7 +317,7 @@
         <w:spacing w:after="200" w:lineRule="auto"/>
       </w:pPr>
       <w:r>
-        <w:t xml:space="preserve">If you have any questions, please contact your country manager, </w:t>
+        <w:t xml:space="preserve">Si tienes alguna pregunta, entra en contacto con el gestor de tu país </w:t>
       </w:r>
       <w:r>
         <w:rPr>
@@ -326,7 +326,7 @@
         <w:t>[NAME]</w:t>
       </w:r>
       <w:r>
-        <w:t xml:space="preserve">, at </w:t>
+        <w:t xml:space="preserve">, en </w:t>
       </w:r>
       <w:r>
         <w:rPr>
@@ -335,7 +335,7 @@
         <w:t xml:space="preserve">[EMAIL ADDRESS]</w:t>
       </w:r>
       <w:r>
-        <w:t xml:space="preserve"> or </w:t>
+        <w:t xml:space="preserve"> o </w:t>
       </w:r>
       <w:r>
         <w:rPr>
@@ -399,7 +399,7 @@
         <w:pStyle w:val="P68B1DB1-Normal5"/>
       </w:pPr>
       <w:r>
-        <w:t xml:space="preserve">choose either one</w:t>
+        <w:t xml:space="preserve">elija uno de los dos</w:t>
       </w:r>
     </w:p>
   </w:comment>

</xml_diff>